<commit_message>
Took out 'no school 'monday' since thats false
</commit_message>
<xml_diff>
--- a/docpac_19120124/docpac_19120124.docx
+++ b/docpac_19120124/docpac_19120124.docx
@@ -394,28 +394,8 @@
             <w:r>
               <w:t>Friday</w:t>
             </w:r>
-          </w:p>
-          <w:p>
-            <w:pPr>
-              <w:numPr>
-                <w:ilvl w:val="0"/>
-                <w:numId w:val="2"/>
-              </w:numPr>
-              <w:pBdr>
-                <w:top w:val="nil"/>
-                <w:left w:val="nil"/>
-                <w:bottom w:val="nil"/>
-                <w:right w:val="nil"/>
-                <w:between w:val="nil"/>
-              </w:pBdr>
-              <w:jc w:val="both"/>
-            </w:pPr>
-            <w:r>
-              <w:t xml:space="preserve">No School </w:t>
-            </w:r>
-            <w:r>
-              <w:t>Monday</w:t>
-            </w:r>
+            <w:bookmarkStart w:id="0" w:name="_GoBack"/>
+            <w:bookmarkEnd w:id="0"/>
           </w:p>
         </w:tc>
       </w:tr>
@@ -452,7 +432,7 @@
               </w:numPr>
               <w:ind w:right="240"/>
             </w:pPr>
-            <w:bookmarkStart w:id="0" w:name="_Hlk144099751"/>
+            <w:bookmarkStart w:id="1" w:name="_Hlk144099751"/>
             <w:r>
               <w:t>[</w:t>
             </w:r>
@@ -497,7 +477,7 @@
               <w:t xml:space="preserve"> Project</w:t>
             </w:r>
           </w:p>
-          <w:bookmarkEnd w:id="0"/>
+          <w:bookmarkEnd w:id="1"/>
           <w:p>
             <w:pPr>
               <w:pStyle w:val="ListParagraph"/>
@@ -1030,8 +1010,6 @@
         </w:r>
       </w:hyperlink>
     </w:p>
-    <w:bookmarkStart w:id="1" w:name="_GoBack"/>
-    <w:bookmarkEnd w:id="1"/>
     <w:p>
       <w:pPr>
         <w:pStyle w:val="ListParagraph"/>
@@ -1040,30 +1018,14 @@
           <w:numId w:val="19"/>
         </w:numPr>
       </w:pPr>
-      <w:r>
-        <w:fldChar w:fldCharType="begin"/>
-      </w:r>
-      <w:r>
-        <w:instrText xml:space="preserve"> HYPERLINK "</w:instrText>
-      </w:r>
-      <w:r>
-        <w:instrText>https://www.youtube.com/watch?v=RL_E56NPSN0</w:instrText>
-      </w:r>
-      <w:r>
-        <w:instrText xml:space="preserve">" </w:instrText>
-      </w:r>
-      <w:r>
-        <w:fldChar w:fldCharType="separate"/>
-      </w:r>
-      <w:r>
-        <w:rPr>
-          <w:rStyle w:val="Hyperlink"/>
-        </w:rPr>
-        <w:t>https://www.youtube.com/watch?v=RL_E56NPSN0</w:t>
-      </w:r>
-      <w:r>
-        <w:fldChar w:fldCharType="end"/>
-      </w:r>
+      <w:hyperlink r:id="rId12" w:history="1">
+        <w:r>
+          <w:rPr>
+            <w:rStyle w:val="Hyperlink"/>
+          </w:rPr>
+          <w:t>https://www.youtube.com/watch?v=RL_E56NPSN0</w:t>
+        </w:r>
+      </w:hyperlink>
     </w:p>
     <w:p>
       <w:pPr>
@@ -1073,7 +1035,7 @@
           <w:numId w:val="19"/>
         </w:numPr>
       </w:pPr>
-      <w:hyperlink r:id="rId12" w:history="1">
+      <w:hyperlink r:id="rId13" w:history="1">
         <w:r>
           <w:rPr>
             <w:rStyle w:val="Hyperlink"/>
@@ -2484,7 +2446,7 @@
                     </pic:cNvPicPr>
                   </pic:nvPicPr>
                   <pic:blipFill>
-                    <a:blip r:embed="rId13">
+                    <a:blip r:embed="rId14">
                       <a:extLst>
                         <a:ext uri="{28A0092B-C50C-407E-A947-70E740481C1C}">
                           <a14:useLocalDpi xmlns:a14="http://schemas.microsoft.com/office/drawing/2010/main" val="0"/>
@@ -3679,13 +3641,7 @@
               <w:rPr>
                 <w:sz w:val="16"/>
               </w:rPr>
-              <w:t>Notebook contains incorrect questions</w:t>
-            </w:r>
-            <w:r>
-              <w:rPr>
-                <w:sz w:val="16"/>
-              </w:rPr>
-              <w:t xml:space="preserve"> and their answers</w:t>
+              <w:t>Notebook contains incorrect questions and their answers</w:t>
             </w:r>
           </w:p>
         </w:tc>
@@ -3759,19 +3715,7 @@
               <w:rPr>
                 <w:sz w:val="16"/>
               </w:rPr>
-              <w:t xml:space="preserve">Can send messages to/from two </w:t>
-            </w:r>
-            <w:r>
-              <w:rPr>
-                <w:sz w:val="16"/>
-              </w:rPr>
-              <w:t xml:space="preserve">browser </w:t>
-            </w:r>
-            <w:r>
-              <w:rPr>
-                <w:sz w:val="16"/>
-              </w:rPr>
-              <w:t>windows</w:t>
+              <w:t>Can send messages to/from two browser windows</w:t>
             </w:r>
           </w:p>
         </w:tc>
@@ -3971,7 +3915,7 @@
     <w:p/>
     <w:p/>
     <w:sectPr>
-      <w:footerReference w:type="default" r:id="rId14"/>
+      <w:footerReference w:type="default" r:id="rId15"/>
       <w:pgSz w:w="12240" w:h="15840" w:orient="landscape" w:code="3"/>
       <w:pgMar w:top="360" w:right="1440" w:bottom="360" w:left="360" w:header="0" w:footer="0" w:gutter="0"/>
       <w:pgNumType w:start="1"/>
@@ -7528,6 +7472,21 @@
 </file>
 
 <file path=customXml/item1.xml><?xml version="1.0" encoding="utf-8"?>
+<p:properties xmlns:p="http://schemas.microsoft.com/office/2006/metadata/properties" xmlns:xsi="http://www.w3.org/2001/XMLSchema-instance" xmlns:pc="http://schemas.microsoft.com/office/infopath/2007/PartnerControls">
+  <documentManagement/>
+</p:properties>
+</file>
+
+<file path=customXml/item2.xml><?xml version="1.0" encoding="utf-8"?>
+<?mso-contentType ?>
+<FormTemplates xmlns="http://schemas.microsoft.com/sharepoint/v3/contenttype/forms">
+  <Display>DocumentLibraryForm</Display>
+  <Edit>DocumentLibraryForm</Edit>
+  <New>DocumentLibraryForm</New>
+</FormTemplates>
+</file>
+
+<file path=customXml/item3.xml><?xml version="1.0" encoding="utf-8"?>
 <ct:contentTypeSchema xmlns:ct="http://schemas.microsoft.com/office/2006/metadata/contentType" xmlns:ma="http://schemas.microsoft.com/office/2006/metadata/properties/metaAttributes" ct:_="" ma:_="" ma:contentTypeName="Document" ma:contentTypeID="0x010100ABA223F759147049B9D8A25DED07DD24" ma:contentTypeVersion="14" ma:contentTypeDescription="Create a new document." ma:contentTypeScope="" ma:versionID="754cccfe17833f4d06e0267dc9c12ab7">
   <xsd:schema xmlns:xsd="http://www.w3.org/2001/XMLSchema" xmlns:xs="http://www.w3.org/2001/XMLSchema" xmlns:p="http://schemas.microsoft.com/office/2006/metadata/properties" xmlns:ns3="cc9255bc-4d99-4f42-bba5-857cbcc6e725" xmlns:ns4="fc2bff61-6a31-4c51-9f32-b9bba46405e5" targetNamespace="http://schemas.microsoft.com/office/2006/metadata/properties" ma:root="true" ma:fieldsID="e32414dc8724dfdc561355c14801bc84" ns3:_="" ns4:_="">
     <xsd:import namespace="cc9255bc-4d99-4f42-bba5-857cbcc6e725"/>
@@ -7756,26 +7715,28 @@
 </ct:contentTypeSchema>
 </file>
 
-<file path=customXml/item2.xml><?xml version="1.0" encoding="utf-8"?>
-<?mso-contentType ?>
-<FormTemplates xmlns="http://schemas.microsoft.com/sharepoint/v3/contenttype/forms">
-  <Display>DocumentLibraryForm</Display>
-  <Edit>DocumentLibraryForm</Edit>
-  <New>DocumentLibraryForm</New>
-</FormTemplates>
-</file>
-
-<file path=customXml/item3.xml><?xml version="1.0" encoding="utf-8"?>
-<p:properties xmlns:p="http://schemas.microsoft.com/office/2006/metadata/properties" xmlns:xsi="http://www.w3.org/2001/XMLSchema-instance" xmlns:pc="http://schemas.microsoft.com/office/infopath/2007/PartnerControls">
-  <documentManagement/>
-</p:properties>
-</file>
-
 <file path=customXml/item4.xml><?xml version="1.0" encoding="utf-8"?>
 <b:Sources xmlns:b="http://schemas.openxmlformats.org/officeDocument/2006/bibliography" xmlns="http://schemas.openxmlformats.org/officeDocument/2006/bibliography" SelectedStyle="\APASixthEditionOfficeOnline.xsl" StyleName="APA" Version="6"/>
 </file>
 
 <file path=customXml/itemProps1.xml><?xml version="1.0" encoding="utf-8"?>
+<ds:datastoreItem xmlns:ds="http://schemas.openxmlformats.org/officeDocument/2006/customXml" ds:itemID="{1A5F5AF1-B05B-4704-B970-F66948F444EC}">
+  <ds:schemaRefs>
+    <ds:schemaRef ds:uri="http://schemas.microsoft.com/office/2006/metadata/properties"/>
+    <ds:schemaRef ds:uri="http://schemas.microsoft.com/office/infopath/2007/PartnerControls"/>
+  </ds:schemaRefs>
+</ds:datastoreItem>
+</file>
+
+<file path=customXml/itemProps2.xml><?xml version="1.0" encoding="utf-8"?>
+<ds:datastoreItem xmlns:ds="http://schemas.openxmlformats.org/officeDocument/2006/customXml" ds:itemID="{7BFD71E4-33D5-445D-9CFC-21F1C7989C0E}">
+  <ds:schemaRefs>
+    <ds:schemaRef ds:uri="http://schemas.microsoft.com/sharepoint/v3/contenttype/forms"/>
+  </ds:schemaRefs>
+</ds:datastoreItem>
+</file>
+
+<file path=customXml/itemProps3.xml><?xml version="1.0" encoding="utf-8"?>
 <ds:datastoreItem xmlns:ds="http://schemas.openxmlformats.org/officeDocument/2006/customXml" ds:itemID="{DDA83A75-2CCD-4D1B-9315-5B4B38A21415}">
   <ds:schemaRefs>
     <ds:schemaRef ds:uri="http://schemas.microsoft.com/office/2006/metadata/contentType"/>
@@ -7794,25 +7755,8 @@
 </ds:datastoreItem>
 </file>
 
-<file path=customXml/itemProps2.xml><?xml version="1.0" encoding="utf-8"?>
-<ds:datastoreItem xmlns:ds="http://schemas.openxmlformats.org/officeDocument/2006/customXml" ds:itemID="{7BFD71E4-33D5-445D-9CFC-21F1C7989C0E}">
-  <ds:schemaRefs>
-    <ds:schemaRef ds:uri="http://schemas.microsoft.com/sharepoint/v3/contenttype/forms"/>
-  </ds:schemaRefs>
-</ds:datastoreItem>
-</file>
-
-<file path=customXml/itemProps3.xml><?xml version="1.0" encoding="utf-8"?>
-<ds:datastoreItem xmlns:ds="http://schemas.openxmlformats.org/officeDocument/2006/customXml" ds:itemID="{1A5F5AF1-B05B-4704-B970-F66948F444EC}">
-  <ds:schemaRefs>
-    <ds:schemaRef ds:uri="http://schemas.microsoft.com/office/2006/metadata/properties"/>
-    <ds:schemaRef ds:uri="http://schemas.microsoft.com/office/infopath/2007/PartnerControls"/>
-  </ds:schemaRefs>
-</ds:datastoreItem>
-</file>
-
 <file path=customXml/itemProps4.xml><?xml version="1.0" encoding="utf-8"?>
-<ds:datastoreItem xmlns:ds="http://schemas.openxmlformats.org/officeDocument/2006/customXml" ds:itemID="{FC4A8EF8-8D3B-4406-B023-F98565C85227}">
+<ds:datastoreItem xmlns:ds="http://schemas.openxmlformats.org/officeDocument/2006/customXml" ds:itemID="{5C5E1198-56CC-4282-AA33-8E5BBEE59C6F}">
   <ds:schemaRefs>
     <ds:schemaRef ds:uri="http://schemas.openxmlformats.org/officeDocument/2006/bibliography"/>
   </ds:schemaRefs>

</xml_diff>